<commit_message>
Add link to repository
</commit_message>
<xml_diff>
--- a/Assignment 3/2018IMT-010_Assignment-3_Report.docx
+++ b/Assignment 3/2018IMT-010_Assignment-3_Report.docx
@@ -5,57 +5,59 @@
     <w:p>
       <w:pPr>
         <w:pStyle w:val="Normal"/>
-        <w:bidi w:val="0"/>
         <w:jc w:val="center"/>
         <w:rPr>
-          <w:sz w:val="22"/>
-          <w:szCs w:val="22"/>
-          <w:u w:val="single"/>
-        </w:rPr>
-      </w:pPr>
-      <w:r>
-        <w:rPr>
-          <w:rFonts w:cs="Times New Roman" w:ascii="Times New Roman" w:hAnsi="Times New Roman"/>
-          <w:sz w:val="22"/>
-          <w:szCs w:val="22"/>
-          <w:u w:val="single"/>
-        </w:rPr>
-        <w:t>Aitik Gupta</w:t>
+          <w:sz w:val="40"/>
+          <w:szCs w:val="40"/>
+        </w:rPr>
+      </w:pPr>
+      <w:r>
+        <w:rPr>
+          <w:sz w:val="40"/>
+          <w:szCs w:val="40"/>
+        </w:rPr>
+        <w:t>Machine Learning Lab Assignment-</w:t>
+      </w:r>
+      <w:r>
+        <w:rPr>
+          <w:sz w:val="40"/>
+          <w:szCs w:val="40"/>
+        </w:rPr>
+        <w:t>3</w:t>
+      </w:r>
+    </w:p>
+    <w:p>
+      <w:pPr>
+        <w:pStyle w:val="Normal"/>
+        <w:rPr/>
+      </w:pPr>
+      <w:r>
+        <w:rPr/>
+      </w:r>
+    </w:p>
+    <w:p>
+      <w:pPr>
+        <w:pStyle w:val="Normal"/>
+        <w:rPr/>
+      </w:pPr>
+      <w:r>
+        <w:rPr/>
+        <w:t xml:space="preserve">Name: Aitik </w:t>
+      </w:r>
+      <w:r>
+        <w:rPr/>
+        <w:t>Gupta</w:t>
         <w:br/>
-        <w:t>2018IMT-010</w:t>
+      </w:r>
+      <w:r>
+        <w:rPr/>
+        <w:t>Roll No: 2018IMT-010</w:t>
       </w:r>
     </w:p>
     <w:p>
       <w:pPr>
         <w:pStyle w:val="Normal"/>
         <w:bidi w:val="0"/>
-        <w:jc w:val="center"/>
-        <w:rPr>
-          <w:rFonts w:ascii="Times New Roman" w:hAnsi="Times New Roman" w:cs="Times New Roman"/>
-          <w:sz w:val="36"/>
-          <w:szCs w:val="36"/>
-        </w:rPr>
-      </w:pPr>
-      <w:r>
-        <w:rPr>
-          <w:rFonts w:cs="Times New Roman" w:ascii="Times New Roman" w:hAnsi="Times New Roman"/>
-          <w:sz w:val="36"/>
-          <w:szCs w:val="36"/>
-        </w:rPr>
-        <w:t>Assignment-</w:t>
-      </w:r>
-      <w:r>
-        <w:rPr>
-          <w:rFonts w:cs="Times New Roman" w:ascii="Times New Roman" w:hAnsi="Times New Roman"/>
-          <w:sz w:val="36"/>
-          <w:szCs w:val="36"/>
-        </w:rPr>
-        <w:t>3</w:t>
-      </w:r>
-    </w:p>
-    <w:p>
-      <w:pPr>
-        <w:pStyle w:val="Normal"/>
         <w:jc w:val="center"/>
         <w:rPr>
           <w:rFonts w:ascii="Times New Roman" w:hAnsi="Times New Roman" w:cs="Times New Roman"/>
@@ -1460,6 +1462,16 @@
     <w:p>
       <w:pPr>
         <w:pStyle w:val="Normal"/>
+        <w:rPr/>
+      </w:pPr>
+      <w:r>
+        <w:rPr/>
+        <w:t xml:space="preserve">Here is the link to the code for reference:   </w:t>
+      </w:r>
+    </w:p>
+    <w:p>
+      <w:pPr>
+        <w:pStyle w:val="Normal"/>
         <w:spacing w:lineRule="auto" w:line="240" w:before="0" w:after="200"/>
         <w:jc w:val="both"/>
         <w:rPr>
@@ -1468,9 +1480,14 @@
           <w:szCs w:val="24"/>
         </w:rPr>
       </w:pPr>
-      <w:r>
-        <w:rPr/>
-      </w:r>
+      <w:hyperlink r:id="rId12">
+        <w:r>
+          <w:rPr>
+            <w:rStyle w:val="InternetLink"/>
+          </w:rPr>
+          <w:t>https://github.com/aitikgupta/ITIT-4103-2021</w:t>
+        </w:r>
+      </w:hyperlink>
     </w:p>
     <w:sectPr>
       <w:type w:val="nextPage"/>
@@ -1491,7 +1508,6 @@
     <w:rPrDefault>
       <w:rPr>
         <w:rFonts w:ascii="Calibri" w:hAnsi="Calibri" w:eastAsia="Calibri" w:cs="" w:asciiTheme="minorHAnsi" w:cstheme="minorBidi" w:eastAsiaTheme="minorHAnsi" w:hAnsiTheme="minorHAnsi"/>
-        <w:sz w:val="22"/>
         <w:szCs w:val="22"/>
         <w:lang w:val="en-US" w:eastAsia="en-US" w:bidi="ar-SA"/>
       </w:rPr>
@@ -1647,6 +1663,7 @@
     <w:rsid w:val="008b4781"/>
     <w:pPr>
       <w:widowControl/>
+      <w:suppressAutoHyphens w:val="true"/>
       <w:bidi w:val="0"/>
       <w:spacing w:lineRule="auto" w:line="276" w:before="0" w:after="200"/>
       <w:jc w:val="left"/>

</xml_diff>